<commit_message>
[Update] Se actualiza repositiorio LogBook
</commit_message>
<xml_diff>
--- a/4- Proyecto LogBook/2- Diseño/02- Normalización/Normalización.docx
+++ b/4- Proyecto LogBook/2- Diseño/02- Normalización/Normalización.docx
@@ -1,6 +1,6 @@
 
 <file path=word/document.xml><?xml version="1.0" encoding="utf-8"?>
-<w:document xmlns:wpc="http://schemas.microsoft.com/office/word/2010/wordprocessingCanvas" xmlns:cx="http://schemas.microsoft.com/office/drawing/2014/chartex" xmlns:cx1="http://schemas.microsoft.com/office/drawing/2015/9/8/chartex" xmlns:cx2="http://schemas.microsoft.com/office/drawing/2015/10/21/chartex" xmlns:cx3="http://schemas.microsoft.com/office/drawing/2016/5/9/chartex" xmlns:cx4="http://schemas.microsoft.com/office/drawing/2016/5/10/chartex" xmlns:cx5="http://schemas.microsoft.com/office/drawing/2016/5/11/chartex" xmlns:cx6="http://schemas.microsoft.com/office/drawing/2016/5/12/chartex" xmlns:cx7="http://schemas.microsoft.com/office/drawing/2016/5/13/chartex" xmlns:cx8="http://schemas.microsoft.com/office/drawing/2016/5/14/chartex" xmlns:mc="http://schemas.openxmlformats.org/markup-compatibility/2006" xmlns:aink="http://schemas.microsoft.com/office/drawing/2016/ink" xmlns:am3d="http://schemas.microsoft.com/office/drawing/2017/model3d" xmlns:o="urn:schemas-microsoft-com:office:office" xmlns:r="http://schemas.openxmlformats.org/officeDocument/2006/relationships" xmlns:m="http://schemas.openxmlformats.org/officeDocument/2006/math" xmlns:v="urn:schemas-microsoft-com:vml" xmlns:wp14="http://schemas.microsoft.com/office/word/2010/wordprocessingDrawing" xmlns:wp="http://schemas.openxmlformats.org/drawingml/2006/wordprocessingDrawing" xmlns:w10="urn:schemas-microsoft-com:office:word" xmlns:w="http://schemas.openxmlformats.org/wordprocessingml/2006/main" xmlns:w14="http://schemas.microsoft.com/office/word/2010/wordml" xmlns:w15="http://schemas.microsoft.com/office/word/2012/wordml" xmlns:w16cid="http://schemas.microsoft.com/office/word/2016/wordml/cid" xmlns:w16se="http://schemas.microsoft.com/office/word/2015/wordml/symex" xmlns:wpg="http://schemas.microsoft.com/office/word/2010/wordprocessingGroup" xmlns:wpi="http://schemas.microsoft.com/office/word/2010/wordprocessingInk" xmlns:wne="http://schemas.microsoft.com/office/word/2006/wordml" xmlns:wps="http://schemas.microsoft.com/office/word/2010/wordprocessingShape" mc:Ignorable="w14 w15 w16se w16cid wp14">
+<w:document xmlns:wpc="http://schemas.microsoft.com/office/word/2010/wordprocessingCanvas" xmlns:cx="http://schemas.microsoft.com/office/drawing/2014/chartex" xmlns:cx1="http://schemas.microsoft.com/office/drawing/2015/9/8/chartex" xmlns:cx2="http://schemas.microsoft.com/office/drawing/2015/10/21/chartex" xmlns:cx3="http://schemas.microsoft.com/office/drawing/2016/5/9/chartex" xmlns:cx4="http://schemas.microsoft.com/office/drawing/2016/5/10/chartex" xmlns:cx5="http://schemas.microsoft.com/office/drawing/2016/5/11/chartex" xmlns:cx6="http://schemas.microsoft.com/office/drawing/2016/5/12/chartex" xmlns:cx7="http://schemas.microsoft.com/office/drawing/2016/5/13/chartex" xmlns:cx8="http://schemas.microsoft.com/office/drawing/2016/5/14/chartex" xmlns:mc="http://schemas.openxmlformats.org/markup-compatibility/2006" xmlns:aink="http://schemas.microsoft.com/office/drawing/2016/ink" xmlns:am3d="http://schemas.microsoft.com/office/drawing/2017/model3d" xmlns:o="urn:schemas-microsoft-com:office:office" xmlns:r="http://schemas.openxmlformats.org/officeDocument/2006/relationships" xmlns:m="http://schemas.openxmlformats.org/officeDocument/2006/math" xmlns:v="urn:schemas-microsoft-com:vml" xmlns:wp14="http://schemas.microsoft.com/office/word/2010/wordprocessingDrawing" xmlns:wp="http://schemas.openxmlformats.org/drawingml/2006/wordprocessingDrawing" xmlns:w10="urn:schemas-microsoft-com:office:word" xmlns:w="http://schemas.openxmlformats.org/wordprocessingml/2006/main" xmlns:w14="http://schemas.microsoft.com/office/word/2010/wordml" xmlns:w15="http://schemas.microsoft.com/office/word/2012/wordml" xmlns:w16cex="http://schemas.microsoft.com/office/word/2018/wordml/cex" xmlns:w16cid="http://schemas.microsoft.com/office/word/2016/wordml/cid" xmlns:w16="http://schemas.microsoft.com/office/word/2018/wordml" xmlns:w16se="http://schemas.microsoft.com/office/word/2015/wordml/symex" xmlns:wpg="http://schemas.microsoft.com/office/word/2010/wordprocessingGroup" xmlns:wpi="http://schemas.microsoft.com/office/word/2010/wordprocessingInk" xmlns:wne="http://schemas.microsoft.com/office/word/2006/wordml" xmlns:wps="http://schemas.microsoft.com/office/word/2010/wordprocessingShape" mc:Ignorable="w14 w15 w16se w16cid w16 w16cex wp14">
   <w:body>
     <w:p>
       <w:pPr>
@@ -241,19 +241,7 @@
               </w:numPr>
             </w:pPr>
             <w:r>
-              <w:t xml:space="preserve">No deben existir </w:t>
-            </w:r>
-            <w:r>
-              <w:t xml:space="preserve">tuplas </w:t>
-            </w:r>
-            <w:r>
-              <w:t>repetid</w:t>
-            </w:r>
-            <w:r>
-              <w:t>a</w:t>
-            </w:r>
-            <w:r>
-              <w:t>s.</w:t>
+              <w:t>No deben existir tuplas repetidas.</w:t>
             </w:r>
           </w:p>
           <w:p>
@@ -1057,7 +1045,7 @@
       </w:tr>
       <w:tr>
         <w:trPr>
-          <w:trHeight w:val="293"/>
+          <w:trHeight w:val="311"/>
         </w:trPr>
         <w:tc>
           <w:tcPr>
@@ -1073,7 +1061,7 @@
               <w:rPr>
                 <w:b/>
               </w:rPr>
-              <w:t>Administrador</w:t>
+              <w:t>Tipo de documento</w:t>
             </w:r>
           </w:p>
         </w:tc>
@@ -1348,312 +1336,6 @@
           </w:p>
           <w:p>
             <w:r>
-              <w:t>Todos los datos en una columna deben ser del mismo tipo.</w:t>
-            </w:r>
-          </w:p>
-          <w:p>
-            <w:pPr>
-              <w:rPr>
-                <w:b/>
-              </w:rPr>
-            </w:pPr>
-          </w:p>
-        </w:tc>
-      </w:tr>
-      <w:tr>
-        <w:trPr>
-          <w:trHeight w:val="311"/>
-        </w:trPr>
-        <w:tc>
-          <w:tcPr>
-            <w:tcW w:w="2023" w:type="dxa"/>
-          </w:tcPr>
-          <w:p>
-            <w:pPr>
-              <w:rPr>
-                <w:b/>
-              </w:rPr>
-            </w:pPr>
-            <w:r>
-              <w:rPr>
-                <w:b/>
-              </w:rPr>
-              <w:lastRenderedPageBreak/>
-              <w:t>Tipo de documento</w:t>
-            </w:r>
-          </w:p>
-        </w:tc>
-        <w:tc>
-          <w:tcPr>
-            <w:tcW w:w="669" w:type="dxa"/>
-          </w:tcPr>
-          <w:p>
-            <w:pPr>
-              <w:jc w:val="center"/>
-              <w:rPr>
-                <w:b/>
-              </w:rPr>
-            </w:pPr>
-            <w:r>
-              <w:rPr>
-                <w:b/>
-              </w:rPr>
-              <w:t>X</w:t>
-            </w:r>
-          </w:p>
-        </w:tc>
-        <w:tc>
-          <w:tcPr>
-            <w:tcW w:w="642" w:type="dxa"/>
-          </w:tcPr>
-          <w:p>
-            <w:pPr>
-              <w:jc w:val="center"/>
-              <w:rPr>
-                <w:b/>
-              </w:rPr>
-            </w:pPr>
-            <w:r>
-              <w:rPr>
-                <w:b/>
-              </w:rPr>
-              <w:t>X</w:t>
-            </w:r>
-          </w:p>
-        </w:tc>
-        <w:tc>
-          <w:tcPr>
-            <w:tcW w:w="642" w:type="dxa"/>
-          </w:tcPr>
-          <w:p>
-            <w:pPr>
-              <w:jc w:val="center"/>
-              <w:rPr>
-                <w:b/>
-              </w:rPr>
-            </w:pPr>
-            <w:r>
-              <w:rPr>
-                <w:b/>
-              </w:rPr>
-              <w:t>X</w:t>
-            </w:r>
-          </w:p>
-        </w:tc>
-        <w:tc>
-          <w:tcPr>
-            <w:tcW w:w="6138" w:type="dxa"/>
-          </w:tcPr>
-          <w:p>
-            <w:pPr>
-              <w:rPr>
-                <w:b/>
-              </w:rPr>
-            </w:pPr>
-            <w:r>
-              <w:rPr>
-                <w:b/>
-              </w:rPr>
-              <w:t xml:space="preserve">1FN: </w:t>
-            </w:r>
-          </w:p>
-          <w:p>
-            <w:pPr>
-              <w:pStyle w:val="Prrafodelista"/>
-              <w:numPr>
-                <w:ilvl w:val="0"/>
-                <w:numId w:val="4"/>
-              </w:numPr>
-            </w:pPr>
-            <w:r>
-              <w:t>Todos los atributos, valores almacenados en las columnas, deben ser indivisibles.</w:t>
-            </w:r>
-          </w:p>
-          <w:p>
-            <w:pPr>
-              <w:pStyle w:val="Prrafodelista"/>
-              <w:numPr>
-                <w:ilvl w:val="0"/>
-                <w:numId w:val="4"/>
-              </w:numPr>
-            </w:pPr>
-            <w:r>
-              <w:t>No deben existir tuplas repetidas.</w:t>
-            </w:r>
-          </w:p>
-          <w:p>
-            <w:pPr>
-              <w:pStyle w:val="Prrafodelista"/>
-              <w:numPr>
-                <w:ilvl w:val="0"/>
-                <w:numId w:val="4"/>
-              </w:numPr>
-            </w:pPr>
-            <w:r>
-              <w:t>Tiene llave primaria que es única y no es nula.</w:t>
-            </w:r>
-          </w:p>
-          <w:p>
-            <w:pPr>
-              <w:pStyle w:val="Prrafodelista"/>
-              <w:numPr>
-                <w:ilvl w:val="0"/>
-                <w:numId w:val="4"/>
-              </w:numPr>
-            </w:pPr>
-            <w:r>
-              <w:t>No tiene múltiples valores en cada columna.</w:t>
-            </w:r>
-          </w:p>
-          <w:p>
-            <w:pPr>
-              <w:rPr>
-                <w:b/>
-              </w:rPr>
-            </w:pPr>
-          </w:p>
-          <w:p>
-            <w:r>
-              <w:rPr>
-                <w:b/>
-              </w:rPr>
-              <w:t xml:space="preserve">2FN: </w:t>
-            </w:r>
-            <w:r>
-              <w:t xml:space="preserve"> </w:t>
-            </w:r>
-          </w:p>
-          <w:p/>
-          <w:p>
-            <w:pPr>
-              <w:pStyle w:val="Prrafodelista"/>
-              <w:numPr>
-                <w:ilvl w:val="0"/>
-                <w:numId w:val="4"/>
-              </w:numPr>
-            </w:pPr>
-            <w:r>
-              <w:t xml:space="preserve">Tienen aplicada la 1FN </w:t>
-            </w:r>
-          </w:p>
-          <w:p>
-            <w:pPr>
-              <w:pStyle w:val="Prrafodelista"/>
-              <w:numPr>
-                <w:ilvl w:val="0"/>
-                <w:numId w:val="4"/>
-              </w:numPr>
-            </w:pPr>
-            <w:r>
-              <w:t xml:space="preserve">No tiene dependencias parciales, previamente ya se han separado en otras tablas con otras llaves primarias. </w:t>
-            </w:r>
-          </w:p>
-          <w:p>
-            <w:pPr>
-              <w:pStyle w:val="Prrafodelista"/>
-              <w:numPr>
-                <w:ilvl w:val="0"/>
-                <w:numId w:val="4"/>
-              </w:numPr>
-            </w:pPr>
-            <w:r>
-              <w:t>Los atributos no son llave principal deben depender únicamente de la llave principal.</w:t>
-            </w:r>
-          </w:p>
-          <w:p>
-            <w:pPr>
-              <w:rPr>
-                <w:b/>
-              </w:rPr>
-            </w:pPr>
-          </w:p>
-          <w:p>
-            <w:pPr>
-              <w:rPr>
-                <w:b/>
-              </w:rPr>
-            </w:pPr>
-            <w:r>
-              <w:rPr>
-                <w:b/>
-              </w:rPr>
-              <w:t>3FN:</w:t>
-            </w:r>
-          </w:p>
-          <w:p>
-            <w:pPr>
-              <w:rPr>
-                <w:b/>
-              </w:rPr>
-            </w:pPr>
-          </w:p>
-          <w:p>
-            <w:pPr>
-              <w:pStyle w:val="Prrafodelista"/>
-              <w:numPr>
-                <w:ilvl w:val="0"/>
-                <w:numId w:val="4"/>
-              </w:numPr>
-              <w:rPr>
-                <w:b/>
-              </w:rPr>
-            </w:pPr>
-            <w:r>
-              <w:t xml:space="preserve">No existen ninguna dependencia funcional transitiva. </w:t>
-            </w:r>
-          </w:p>
-          <w:p>
-            <w:pPr>
-              <w:pStyle w:val="Prrafodelista"/>
-              <w:numPr>
-                <w:ilvl w:val="0"/>
-                <w:numId w:val="4"/>
-              </w:numPr>
-              <w:rPr>
-                <w:b/>
-              </w:rPr>
-            </w:pPr>
-            <w:r>
-              <w:t>Debe estar en 2FN</w:t>
-            </w:r>
-          </w:p>
-          <w:p>
-            <w:pPr>
-              <w:rPr>
-                <w:b/>
-              </w:rPr>
-            </w:pPr>
-          </w:p>
-          <w:p>
-            <w:r>
-              <w:t xml:space="preserve">Se sabe que una tabla está normalizada cuando se cumplen los siguientes requisitos. </w:t>
-            </w:r>
-          </w:p>
-          <w:p>
-            <w:pPr>
-              <w:rPr>
-                <w:b/>
-              </w:rPr>
-            </w:pPr>
-          </w:p>
-          <w:p>
-            <w:r>
-              <w:t>Cada tabla debe tener su nombre único.</w:t>
-            </w:r>
-          </w:p>
-          <w:p>
-            <w:r>
-              <w:t>No puede haber dos filas iguales.</w:t>
-            </w:r>
-          </w:p>
-          <w:p>
-            <w:r>
-              <w:t>No se permiten los duplicados.</w:t>
-            </w:r>
-          </w:p>
-          <w:p>
-            <w:r>
-              <w:lastRenderedPageBreak/>
               <w:t>Todos los datos en una columna deben ser del mismo tipo.</w:t>
             </w:r>
           </w:p>
@@ -1959,6 +1641,7 @@
           </w:p>
           <w:p>
             <w:r>
+              <w:lastRenderedPageBreak/>
               <w:t>Todos los datos en una columna deben ser del mismo tipo.</w:t>
             </w:r>
           </w:p>
@@ -1989,7 +1672,8 @@
               <w:rPr>
                 <w:b/>
               </w:rPr>
-              <w:t>Aprendiz</w:t>
+              <w:lastRenderedPageBreak/>
+              <w:t>Servidor correo</w:t>
             </w:r>
           </w:p>
         </w:tc>
@@ -2183,25 +1867,10 @@
                 <w:b/>
               </w:rPr>
             </w:pPr>
-          </w:p>
-          <w:p>
-            <w:pPr>
-              <w:rPr>
-                <w:b/>
-              </w:rPr>
-            </w:pPr>
-          </w:p>
-          <w:p>
-            <w:pPr>
-              <w:rPr>
-                <w:b/>
-              </w:rPr>
-            </w:pPr>
-            <w:r>
-              <w:rPr>
-                <w:b/>
-              </w:rPr>
-              <w:lastRenderedPageBreak/>
+            <w:r>
+              <w:rPr>
+                <w:b/>
+              </w:rPr>
               <w:t>3FN:</w:t>
             </w:r>
           </w:p>
@@ -2308,227 +1977,227 @@
               <w:rPr>
                 <w:b/>
               </w:rPr>
+              <w:t>Rol</w:t>
+            </w:r>
+          </w:p>
+        </w:tc>
+        <w:tc>
+          <w:tcPr>
+            <w:tcW w:w="669" w:type="dxa"/>
+          </w:tcPr>
+          <w:p>
+            <w:pPr>
+              <w:jc w:val="center"/>
+              <w:rPr>
+                <w:b/>
+              </w:rPr>
+            </w:pPr>
+            <w:r>
+              <w:rPr>
+                <w:b/>
+              </w:rPr>
+              <w:t>X</w:t>
+            </w:r>
+          </w:p>
+        </w:tc>
+        <w:tc>
+          <w:tcPr>
+            <w:tcW w:w="642" w:type="dxa"/>
+          </w:tcPr>
+          <w:p>
+            <w:pPr>
+              <w:jc w:val="center"/>
+              <w:rPr>
+                <w:b/>
+              </w:rPr>
+            </w:pPr>
+            <w:r>
+              <w:rPr>
+                <w:b/>
+              </w:rPr>
+              <w:t>X</w:t>
+            </w:r>
+          </w:p>
+        </w:tc>
+        <w:tc>
+          <w:tcPr>
+            <w:tcW w:w="642" w:type="dxa"/>
+          </w:tcPr>
+          <w:p>
+            <w:pPr>
+              <w:jc w:val="center"/>
+              <w:rPr>
+                <w:b/>
+              </w:rPr>
+            </w:pPr>
+            <w:r>
+              <w:rPr>
+                <w:b/>
+              </w:rPr>
+              <w:t>X</w:t>
+            </w:r>
+          </w:p>
+        </w:tc>
+        <w:tc>
+          <w:tcPr>
+            <w:tcW w:w="6138" w:type="dxa"/>
+          </w:tcPr>
+          <w:p>
+            <w:pPr>
+              <w:rPr>
+                <w:b/>
+              </w:rPr>
+            </w:pPr>
+            <w:r>
+              <w:rPr>
+                <w:b/>
+              </w:rPr>
+              <w:t xml:space="preserve">1FN: </w:t>
+            </w:r>
+          </w:p>
+          <w:p>
+            <w:pPr>
+              <w:pStyle w:val="Prrafodelista"/>
+              <w:numPr>
+                <w:ilvl w:val="0"/>
+                <w:numId w:val="4"/>
+              </w:numPr>
+            </w:pPr>
+            <w:r>
+              <w:t>Todos los atributos, valores almacenados en las columnas, deben ser indivisibles.</w:t>
+            </w:r>
+          </w:p>
+          <w:p>
+            <w:pPr>
+              <w:pStyle w:val="Prrafodelista"/>
+              <w:numPr>
+                <w:ilvl w:val="0"/>
+                <w:numId w:val="4"/>
+              </w:numPr>
+            </w:pPr>
+            <w:r>
+              <w:t>No deben existir tuplas repetidas.</w:t>
+            </w:r>
+          </w:p>
+          <w:p>
+            <w:pPr>
+              <w:pStyle w:val="Prrafodelista"/>
+              <w:numPr>
+                <w:ilvl w:val="0"/>
+                <w:numId w:val="4"/>
+              </w:numPr>
+            </w:pPr>
+            <w:r>
+              <w:t>Tiene llave primaria que es única y no es nula.</w:t>
+            </w:r>
+          </w:p>
+          <w:p>
+            <w:pPr>
+              <w:pStyle w:val="Prrafodelista"/>
+              <w:numPr>
+                <w:ilvl w:val="0"/>
+                <w:numId w:val="4"/>
+              </w:numPr>
+            </w:pPr>
+            <w:r>
+              <w:t>No tiene múltiples valores en cada columna.</w:t>
+            </w:r>
+          </w:p>
+          <w:p>
+            <w:pPr>
+              <w:rPr>
+                <w:b/>
+              </w:rPr>
+            </w:pPr>
+          </w:p>
+          <w:p>
+            <w:r>
+              <w:rPr>
+                <w:b/>
+              </w:rPr>
+              <w:t xml:space="preserve">2FN: </w:t>
+            </w:r>
+            <w:r>
+              <w:t xml:space="preserve"> </w:t>
+            </w:r>
+          </w:p>
+          <w:p/>
+          <w:p>
+            <w:pPr>
+              <w:pStyle w:val="Prrafodelista"/>
+              <w:numPr>
+                <w:ilvl w:val="0"/>
+                <w:numId w:val="4"/>
+              </w:numPr>
+            </w:pPr>
+            <w:r>
+              <w:t xml:space="preserve">Tienen aplicada la 1FN </w:t>
+            </w:r>
+          </w:p>
+          <w:p>
+            <w:pPr>
+              <w:pStyle w:val="Prrafodelista"/>
+              <w:numPr>
+                <w:ilvl w:val="0"/>
+                <w:numId w:val="4"/>
+              </w:numPr>
+            </w:pPr>
+            <w:r>
+              <w:t xml:space="preserve">No tiene dependencias parciales, previamente ya se han separado en otras tablas con otras llaves primarias. </w:t>
+            </w:r>
+          </w:p>
+          <w:p>
+            <w:pPr>
+              <w:pStyle w:val="Prrafodelista"/>
+              <w:numPr>
+                <w:ilvl w:val="0"/>
+                <w:numId w:val="4"/>
+              </w:numPr>
+            </w:pPr>
+            <w:r>
+              <w:t>Los atributos no son llave principal deben depender únicamente de la llave principal.</w:t>
+            </w:r>
+          </w:p>
+          <w:p>
+            <w:pPr>
+              <w:rPr>
+                <w:b/>
+              </w:rPr>
+            </w:pPr>
+          </w:p>
+          <w:p>
+            <w:pPr>
+              <w:rPr>
+                <w:b/>
+              </w:rPr>
+            </w:pPr>
+            <w:r>
+              <w:rPr>
+                <w:b/>
+              </w:rPr>
+              <w:t>3FN:</w:t>
+            </w:r>
+          </w:p>
+          <w:p>
+            <w:pPr>
+              <w:rPr>
+                <w:b/>
+              </w:rPr>
+            </w:pPr>
+          </w:p>
+          <w:p>
+            <w:pPr>
+              <w:pStyle w:val="Prrafodelista"/>
+              <w:numPr>
+                <w:ilvl w:val="0"/>
+                <w:numId w:val="4"/>
+              </w:numPr>
+              <w:rPr>
+                <w:b/>
+              </w:rPr>
+            </w:pPr>
+            <w:r>
               <w:lastRenderedPageBreak/>
-              <w:t>Servidor correo</w:t>
-            </w:r>
-          </w:p>
-        </w:tc>
-        <w:tc>
-          <w:tcPr>
-            <w:tcW w:w="669" w:type="dxa"/>
-          </w:tcPr>
-          <w:p>
-            <w:pPr>
-              <w:jc w:val="center"/>
-              <w:rPr>
-                <w:b/>
-              </w:rPr>
-            </w:pPr>
-            <w:r>
-              <w:rPr>
-                <w:b/>
-              </w:rPr>
-              <w:t>X</w:t>
-            </w:r>
-          </w:p>
-        </w:tc>
-        <w:tc>
-          <w:tcPr>
-            <w:tcW w:w="642" w:type="dxa"/>
-          </w:tcPr>
-          <w:p>
-            <w:pPr>
-              <w:jc w:val="center"/>
-              <w:rPr>
-                <w:b/>
-              </w:rPr>
-            </w:pPr>
-            <w:r>
-              <w:rPr>
-                <w:b/>
-              </w:rPr>
-              <w:t>X</w:t>
-            </w:r>
-          </w:p>
-        </w:tc>
-        <w:tc>
-          <w:tcPr>
-            <w:tcW w:w="642" w:type="dxa"/>
-          </w:tcPr>
-          <w:p>
-            <w:pPr>
-              <w:jc w:val="center"/>
-              <w:rPr>
-                <w:b/>
-              </w:rPr>
-            </w:pPr>
-            <w:r>
-              <w:rPr>
-                <w:b/>
-              </w:rPr>
-              <w:t>X</w:t>
-            </w:r>
-          </w:p>
-        </w:tc>
-        <w:tc>
-          <w:tcPr>
-            <w:tcW w:w="6138" w:type="dxa"/>
-          </w:tcPr>
-          <w:p>
-            <w:pPr>
-              <w:rPr>
-                <w:b/>
-              </w:rPr>
-            </w:pPr>
-            <w:r>
-              <w:rPr>
-                <w:b/>
-              </w:rPr>
-              <w:t xml:space="preserve">1FN: </w:t>
-            </w:r>
-          </w:p>
-          <w:p>
-            <w:pPr>
-              <w:pStyle w:val="Prrafodelista"/>
-              <w:numPr>
-                <w:ilvl w:val="0"/>
-                <w:numId w:val="4"/>
-              </w:numPr>
-            </w:pPr>
-            <w:r>
-              <w:t>Todos los atributos, valores almacenados en las columnas, deben ser indivisibles.</w:t>
-            </w:r>
-          </w:p>
-          <w:p>
-            <w:pPr>
-              <w:pStyle w:val="Prrafodelista"/>
-              <w:numPr>
-                <w:ilvl w:val="0"/>
-                <w:numId w:val="4"/>
-              </w:numPr>
-            </w:pPr>
-            <w:r>
-              <w:t>No deben existir tuplas repetidas.</w:t>
-            </w:r>
-          </w:p>
-          <w:p>
-            <w:pPr>
-              <w:pStyle w:val="Prrafodelista"/>
-              <w:numPr>
-                <w:ilvl w:val="0"/>
-                <w:numId w:val="4"/>
-              </w:numPr>
-            </w:pPr>
-            <w:r>
-              <w:t>Tiene llave primaria que es única y no es nula.</w:t>
-            </w:r>
-          </w:p>
-          <w:p>
-            <w:pPr>
-              <w:pStyle w:val="Prrafodelista"/>
-              <w:numPr>
-                <w:ilvl w:val="0"/>
-                <w:numId w:val="4"/>
-              </w:numPr>
-            </w:pPr>
-            <w:r>
-              <w:t>No tiene múltiples valores en cada columna.</w:t>
-            </w:r>
-          </w:p>
-          <w:p>
-            <w:pPr>
-              <w:rPr>
-                <w:b/>
-              </w:rPr>
-            </w:pPr>
-          </w:p>
-          <w:p>
-            <w:r>
-              <w:rPr>
-                <w:b/>
-              </w:rPr>
-              <w:t xml:space="preserve">2FN: </w:t>
-            </w:r>
-            <w:r>
-              <w:t xml:space="preserve"> </w:t>
-            </w:r>
-          </w:p>
-          <w:p/>
-          <w:p>
-            <w:pPr>
-              <w:pStyle w:val="Prrafodelista"/>
-              <w:numPr>
-                <w:ilvl w:val="0"/>
-                <w:numId w:val="4"/>
-              </w:numPr>
-            </w:pPr>
-            <w:r>
-              <w:t xml:space="preserve">Tienen aplicada la 1FN </w:t>
-            </w:r>
-          </w:p>
-          <w:p>
-            <w:pPr>
-              <w:pStyle w:val="Prrafodelista"/>
-              <w:numPr>
-                <w:ilvl w:val="0"/>
-                <w:numId w:val="4"/>
-              </w:numPr>
-            </w:pPr>
-            <w:r>
-              <w:t xml:space="preserve">No tiene dependencias parciales, previamente ya se han separado en otras tablas con otras llaves primarias. </w:t>
-            </w:r>
-          </w:p>
-          <w:p>
-            <w:pPr>
-              <w:pStyle w:val="Prrafodelista"/>
-              <w:numPr>
-                <w:ilvl w:val="0"/>
-                <w:numId w:val="4"/>
-              </w:numPr>
-            </w:pPr>
-            <w:r>
-              <w:t>Los atributos no son llave principal deben depender únicamente de la llave principal.</w:t>
-            </w:r>
-          </w:p>
-          <w:p>
-            <w:pPr>
-              <w:rPr>
-                <w:b/>
-              </w:rPr>
-            </w:pPr>
-          </w:p>
-          <w:p>
-            <w:pPr>
-              <w:rPr>
-                <w:b/>
-              </w:rPr>
-            </w:pPr>
-            <w:r>
-              <w:rPr>
-                <w:b/>
-              </w:rPr>
-              <w:t>3FN:</w:t>
-            </w:r>
-          </w:p>
-          <w:p>
-            <w:pPr>
-              <w:rPr>
-                <w:b/>
-              </w:rPr>
-            </w:pPr>
-          </w:p>
-          <w:p>
-            <w:pPr>
-              <w:pStyle w:val="Prrafodelista"/>
-              <w:numPr>
-                <w:ilvl w:val="0"/>
-                <w:numId w:val="4"/>
-              </w:numPr>
-              <w:rPr>
-                <w:b/>
-              </w:rPr>
-            </w:pPr>
-            <w:r>
               <w:t xml:space="preserve">No existen ninguna dependencia funcional transitiva. </w:t>
             </w:r>
           </w:p>
@@ -2613,7 +2282,8 @@
               <w:rPr>
                 <w:b/>
               </w:rPr>
-              <w:t>Rol</w:t>
+              <w:lastRenderedPageBreak/>
+              <w:t>RH</w:t>
             </w:r>
           </w:p>
         </w:tc>
@@ -2791,7 +2461,7 @@
               </w:numPr>
             </w:pPr>
             <w:r>
-              <w:t>Los atributos no son llave principal deben depender únicamente de la llave principal.</w:t>
+              <w:t>Los atributos que no son llave principal deben depender únicamente de la llave principal.</w:t>
             </w:r>
           </w:p>
           <w:p>
@@ -2899,6 +2569,27 @@
           </w:p>
         </w:tc>
       </w:tr>
+    </w:tbl>
+    <w:p>
+      <w:pPr>
+        <w:rPr>
+          <w:b/>
+        </w:rPr>
+      </w:pPr>
+    </w:p>
+    <w:tbl>
+      <w:tblPr>
+        <w:tblStyle w:val="Tablaconcuadrcula"/>
+        <w:tblW w:w="10114" w:type="dxa"/>
+        <w:tblLook w:val="04A0" w:firstRow="1" w:lastRow="0" w:firstColumn="1" w:lastColumn="0" w:noHBand="0" w:noVBand="1"/>
+      </w:tblPr>
+      <w:tblGrid>
+        <w:gridCol w:w="2023"/>
+        <w:gridCol w:w="669"/>
+        <w:gridCol w:w="642"/>
+        <w:gridCol w:w="642"/>
+        <w:gridCol w:w="6138"/>
+      </w:tblGrid>
       <w:tr>
         <w:trPr>
           <w:trHeight w:val="293"/>
@@ -2917,8 +2608,7 @@
               <w:rPr>
                 <w:b/>
               </w:rPr>
-              <w:lastRenderedPageBreak/>
-              <w:t>RH</w:t>
+              <w:t>Error</w:t>
             </w:r>
           </w:p>
         </w:tc>
@@ -2977,8 +2667,6 @@
               </w:rPr>
               <w:t>X</w:t>
             </w:r>
-            <w:bookmarkStart w:id="0" w:name="_GoBack"/>
-            <w:bookmarkEnd w:id="0"/>
           </w:p>
         </w:tc>
         <w:tc>
@@ -3098,13 +2786,7 @@
               </w:numPr>
             </w:pPr>
             <w:r>
-              <w:t>Los atributos</w:t>
-            </w:r>
-            <w:r>
-              <w:t xml:space="preserve"> que</w:t>
-            </w:r>
-            <w:r>
-              <w:t xml:space="preserve"> no son llave principal deben depender únicamente de la llave principal.</w:t>
+              <w:t>Los atributos que no son llave principal deben depender únicamente de la llave principal.</w:t>
             </w:r>
           </w:p>
           <w:p>
@@ -3195,7 +2877,6 @@
           </w:p>
           <w:p>
             <w:r>
-              <w:lastRenderedPageBreak/>
               <w:t>No se permiten los duplicados.</w:t>
             </w:r>
           </w:p>
@@ -3214,13 +2895,6 @@
         </w:tc>
       </w:tr>
     </w:tbl>
-    <w:p>
-      <w:pPr>
-        <w:rPr>
-          <w:b/>
-        </w:rPr>
-      </w:pPr>
-    </w:p>
     <w:p>
       <w:pPr>
         <w:rPr>
@@ -3246,7 +2920,7 @@
 </file>
 
 <file path=word/endnotes.xml><?xml version="1.0" encoding="utf-8"?>
-<w:endnotes xmlns:wpc="http://schemas.microsoft.com/office/word/2010/wordprocessingCanvas" xmlns:cx="http://schemas.microsoft.com/office/drawing/2014/chartex" xmlns:cx1="http://schemas.microsoft.com/office/drawing/2015/9/8/chartex" xmlns:cx2="http://schemas.microsoft.com/office/drawing/2015/10/21/chartex" xmlns:cx3="http://schemas.microsoft.com/office/drawing/2016/5/9/chartex" xmlns:cx4="http://schemas.microsoft.com/office/drawing/2016/5/10/chartex" xmlns:cx5="http://schemas.microsoft.com/office/drawing/2016/5/11/chartex" xmlns:cx6="http://schemas.microsoft.com/office/drawing/2016/5/12/chartex" xmlns:cx7="http://schemas.microsoft.com/office/drawing/2016/5/13/chartex" xmlns:cx8="http://schemas.microsoft.com/office/drawing/2016/5/14/chartex" xmlns:mc="http://schemas.openxmlformats.org/markup-compatibility/2006" xmlns:aink="http://schemas.microsoft.com/office/drawing/2016/ink" xmlns:am3d="http://schemas.microsoft.com/office/drawing/2017/model3d" xmlns:o="urn:schemas-microsoft-com:office:office" xmlns:r="http://schemas.openxmlformats.org/officeDocument/2006/relationships" xmlns:m="http://schemas.openxmlformats.org/officeDocument/2006/math" xmlns:v="urn:schemas-microsoft-com:vml" xmlns:wp14="http://schemas.microsoft.com/office/word/2010/wordprocessingDrawing" xmlns:wp="http://schemas.openxmlformats.org/drawingml/2006/wordprocessingDrawing" xmlns:w10="urn:schemas-microsoft-com:office:word" xmlns:w="http://schemas.openxmlformats.org/wordprocessingml/2006/main" xmlns:w14="http://schemas.microsoft.com/office/word/2010/wordml" xmlns:w15="http://schemas.microsoft.com/office/word/2012/wordml" xmlns:w16cid="http://schemas.microsoft.com/office/word/2016/wordml/cid" xmlns:w16se="http://schemas.microsoft.com/office/word/2015/wordml/symex" xmlns:wpg="http://schemas.microsoft.com/office/word/2010/wordprocessingGroup" xmlns:wpi="http://schemas.microsoft.com/office/word/2010/wordprocessingInk" xmlns:wne="http://schemas.microsoft.com/office/word/2006/wordml" xmlns:wps="http://schemas.microsoft.com/office/word/2010/wordprocessingShape" mc:Ignorable="w14 w15 w16se w16cid wp14">
+<w:endnotes xmlns:wpc="http://schemas.microsoft.com/office/word/2010/wordprocessingCanvas" xmlns:cx="http://schemas.microsoft.com/office/drawing/2014/chartex" xmlns:cx1="http://schemas.microsoft.com/office/drawing/2015/9/8/chartex" xmlns:cx2="http://schemas.microsoft.com/office/drawing/2015/10/21/chartex" xmlns:cx3="http://schemas.microsoft.com/office/drawing/2016/5/9/chartex" xmlns:cx4="http://schemas.microsoft.com/office/drawing/2016/5/10/chartex" xmlns:cx5="http://schemas.microsoft.com/office/drawing/2016/5/11/chartex" xmlns:cx6="http://schemas.microsoft.com/office/drawing/2016/5/12/chartex" xmlns:cx7="http://schemas.microsoft.com/office/drawing/2016/5/13/chartex" xmlns:cx8="http://schemas.microsoft.com/office/drawing/2016/5/14/chartex" xmlns:mc="http://schemas.openxmlformats.org/markup-compatibility/2006" xmlns:aink="http://schemas.microsoft.com/office/drawing/2016/ink" xmlns:am3d="http://schemas.microsoft.com/office/drawing/2017/model3d" xmlns:o="urn:schemas-microsoft-com:office:office" xmlns:r="http://schemas.openxmlformats.org/officeDocument/2006/relationships" xmlns:m="http://schemas.openxmlformats.org/officeDocument/2006/math" xmlns:v="urn:schemas-microsoft-com:vml" xmlns:wp14="http://schemas.microsoft.com/office/word/2010/wordprocessingDrawing" xmlns:wp="http://schemas.openxmlformats.org/drawingml/2006/wordprocessingDrawing" xmlns:w10="urn:schemas-microsoft-com:office:word" xmlns:w="http://schemas.openxmlformats.org/wordprocessingml/2006/main" xmlns:w14="http://schemas.microsoft.com/office/word/2010/wordml" xmlns:w15="http://schemas.microsoft.com/office/word/2012/wordml" xmlns:w16cex="http://schemas.microsoft.com/office/word/2018/wordml/cex" xmlns:w16cid="http://schemas.microsoft.com/office/word/2016/wordml/cid" xmlns:w16="http://schemas.microsoft.com/office/word/2018/wordml" xmlns:w16se="http://schemas.microsoft.com/office/word/2015/wordml/symex" xmlns:wpg="http://schemas.microsoft.com/office/word/2010/wordprocessingGroup" xmlns:wpi="http://schemas.microsoft.com/office/word/2010/wordprocessingInk" xmlns:wne="http://schemas.microsoft.com/office/word/2006/wordml" xmlns:wps="http://schemas.microsoft.com/office/word/2010/wordprocessingShape" mc:Ignorable="w14 w15 w16se w16cid w16 w16cex wp14">
   <w:endnote w:type="separator" w:id="-1">
     <w:p>
       <w:pPr>
@@ -3271,7 +2945,7 @@
 </file>
 
 <file path=word/footnotes.xml><?xml version="1.0" encoding="utf-8"?>
-<w:footnotes xmlns:wpc="http://schemas.microsoft.com/office/word/2010/wordprocessingCanvas" xmlns:cx="http://schemas.microsoft.com/office/drawing/2014/chartex" xmlns:cx1="http://schemas.microsoft.com/office/drawing/2015/9/8/chartex" xmlns:cx2="http://schemas.microsoft.com/office/drawing/2015/10/21/chartex" xmlns:cx3="http://schemas.microsoft.com/office/drawing/2016/5/9/chartex" xmlns:cx4="http://schemas.microsoft.com/office/drawing/2016/5/10/chartex" xmlns:cx5="http://schemas.microsoft.com/office/drawing/2016/5/11/chartex" xmlns:cx6="http://schemas.microsoft.com/office/drawing/2016/5/12/chartex" xmlns:cx7="http://schemas.microsoft.com/office/drawing/2016/5/13/chartex" xmlns:cx8="http://schemas.microsoft.com/office/drawing/2016/5/14/chartex" xmlns:mc="http://schemas.openxmlformats.org/markup-compatibility/2006" xmlns:aink="http://schemas.microsoft.com/office/drawing/2016/ink" xmlns:am3d="http://schemas.microsoft.com/office/drawing/2017/model3d" xmlns:o="urn:schemas-microsoft-com:office:office" xmlns:r="http://schemas.openxmlformats.org/officeDocument/2006/relationships" xmlns:m="http://schemas.openxmlformats.org/officeDocument/2006/math" xmlns:v="urn:schemas-microsoft-com:vml" xmlns:wp14="http://schemas.microsoft.com/office/word/2010/wordprocessingDrawing" xmlns:wp="http://schemas.openxmlformats.org/drawingml/2006/wordprocessingDrawing" xmlns:w10="urn:schemas-microsoft-com:office:word" xmlns:w="http://schemas.openxmlformats.org/wordprocessingml/2006/main" xmlns:w14="http://schemas.microsoft.com/office/word/2010/wordml" xmlns:w15="http://schemas.microsoft.com/office/word/2012/wordml" xmlns:w16cid="http://schemas.microsoft.com/office/word/2016/wordml/cid" xmlns:w16se="http://schemas.microsoft.com/office/word/2015/wordml/symex" xmlns:wpg="http://schemas.microsoft.com/office/word/2010/wordprocessingGroup" xmlns:wpi="http://schemas.microsoft.com/office/word/2010/wordprocessingInk" xmlns:wne="http://schemas.microsoft.com/office/word/2006/wordml" xmlns:wps="http://schemas.microsoft.com/office/word/2010/wordprocessingShape" mc:Ignorable="w14 w15 w16se w16cid wp14">
+<w:footnotes xmlns:wpc="http://schemas.microsoft.com/office/word/2010/wordprocessingCanvas" xmlns:cx="http://schemas.microsoft.com/office/drawing/2014/chartex" xmlns:cx1="http://schemas.microsoft.com/office/drawing/2015/9/8/chartex" xmlns:cx2="http://schemas.microsoft.com/office/drawing/2015/10/21/chartex" xmlns:cx3="http://schemas.microsoft.com/office/drawing/2016/5/9/chartex" xmlns:cx4="http://schemas.microsoft.com/office/drawing/2016/5/10/chartex" xmlns:cx5="http://schemas.microsoft.com/office/drawing/2016/5/11/chartex" xmlns:cx6="http://schemas.microsoft.com/office/drawing/2016/5/12/chartex" xmlns:cx7="http://schemas.microsoft.com/office/drawing/2016/5/13/chartex" xmlns:cx8="http://schemas.microsoft.com/office/drawing/2016/5/14/chartex" xmlns:mc="http://schemas.openxmlformats.org/markup-compatibility/2006" xmlns:aink="http://schemas.microsoft.com/office/drawing/2016/ink" xmlns:am3d="http://schemas.microsoft.com/office/drawing/2017/model3d" xmlns:o="urn:schemas-microsoft-com:office:office" xmlns:r="http://schemas.openxmlformats.org/officeDocument/2006/relationships" xmlns:m="http://schemas.openxmlformats.org/officeDocument/2006/math" xmlns:v="urn:schemas-microsoft-com:vml" xmlns:wp14="http://schemas.microsoft.com/office/word/2010/wordprocessingDrawing" xmlns:wp="http://schemas.openxmlformats.org/drawingml/2006/wordprocessingDrawing" xmlns:w10="urn:schemas-microsoft-com:office:word" xmlns:w="http://schemas.openxmlformats.org/wordprocessingml/2006/main" xmlns:w14="http://schemas.microsoft.com/office/word/2010/wordml" xmlns:w15="http://schemas.microsoft.com/office/word/2012/wordml" xmlns:w16cex="http://schemas.microsoft.com/office/word/2018/wordml/cex" xmlns:w16cid="http://schemas.microsoft.com/office/word/2016/wordml/cid" xmlns:w16="http://schemas.microsoft.com/office/word/2018/wordml" xmlns:w16se="http://schemas.microsoft.com/office/word/2015/wordml/symex" xmlns:wpg="http://schemas.microsoft.com/office/word/2010/wordprocessingGroup" xmlns:wpi="http://schemas.microsoft.com/office/word/2010/wordprocessingInk" xmlns:wne="http://schemas.microsoft.com/office/word/2006/wordml" xmlns:wps="http://schemas.microsoft.com/office/word/2010/wordprocessingShape" mc:Ignorable="w14 w15 w16se w16cid w16 w16cex wp14">
   <w:footnote w:type="separator" w:id="-1">
     <w:p>
       <w:pPr>
@@ -3296,7 +2970,7 @@
 </file>
 
 <file path=word/numbering.xml><?xml version="1.0" encoding="utf-8"?>
-<w:numbering xmlns:wpc="http://schemas.microsoft.com/office/word/2010/wordprocessingCanvas" xmlns:cx="http://schemas.microsoft.com/office/drawing/2014/chartex" xmlns:cx1="http://schemas.microsoft.com/office/drawing/2015/9/8/chartex" xmlns:cx2="http://schemas.microsoft.com/office/drawing/2015/10/21/chartex" xmlns:cx3="http://schemas.microsoft.com/office/drawing/2016/5/9/chartex" xmlns:cx4="http://schemas.microsoft.com/office/drawing/2016/5/10/chartex" xmlns:cx5="http://schemas.microsoft.com/office/drawing/2016/5/11/chartex" xmlns:cx6="http://schemas.microsoft.com/office/drawing/2016/5/12/chartex" xmlns:cx7="http://schemas.microsoft.com/office/drawing/2016/5/13/chartex" xmlns:cx8="http://schemas.microsoft.com/office/drawing/2016/5/14/chartex" xmlns:mc="http://schemas.openxmlformats.org/markup-compatibility/2006" xmlns:aink="http://schemas.microsoft.com/office/drawing/2016/ink" xmlns:am3d="http://schemas.microsoft.com/office/drawing/2017/model3d" xmlns:o="urn:schemas-microsoft-com:office:office" xmlns:r="http://schemas.openxmlformats.org/officeDocument/2006/relationships" xmlns:m="http://schemas.openxmlformats.org/officeDocument/2006/math" xmlns:v="urn:schemas-microsoft-com:vml" xmlns:wp14="http://schemas.microsoft.com/office/word/2010/wordprocessingDrawing" xmlns:wp="http://schemas.openxmlformats.org/drawingml/2006/wordprocessingDrawing" xmlns:w10="urn:schemas-microsoft-com:office:word" xmlns:w="http://schemas.openxmlformats.org/wordprocessingml/2006/main" xmlns:w14="http://schemas.microsoft.com/office/word/2010/wordml" xmlns:w15="http://schemas.microsoft.com/office/word/2012/wordml" xmlns:w16cid="http://schemas.microsoft.com/office/word/2016/wordml/cid" xmlns:w16se="http://schemas.microsoft.com/office/word/2015/wordml/symex" xmlns:wpg="http://schemas.microsoft.com/office/word/2010/wordprocessingGroup" xmlns:wpi="http://schemas.microsoft.com/office/word/2010/wordprocessingInk" xmlns:wne="http://schemas.microsoft.com/office/word/2006/wordml" xmlns:wps="http://schemas.microsoft.com/office/word/2010/wordprocessingShape" mc:Ignorable="w14 w15 w16se w16cid wp14">
+<w:numbering xmlns:wpc="http://schemas.microsoft.com/office/word/2010/wordprocessingCanvas" xmlns:cx="http://schemas.microsoft.com/office/drawing/2014/chartex" xmlns:cx1="http://schemas.microsoft.com/office/drawing/2015/9/8/chartex" xmlns:cx2="http://schemas.microsoft.com/office/drawing/2015/10/21/chartex" xmlns:cx3="http://schemas.microsoft.com/office/drawing/2016/5/9/chartex" xmlns:cx4="http://schemas.microsoft.com/office/drawing/2016/5/10/chartex" xmlns:cx5="http://schemas.microsoft.com/office/drawing/2016/5/11/chartex" xmlns:cx6="http://schemas.microsoft.com/office/drawing/2016/5/12/chartex" xmlns:cx7="http://schemas.microsoft.com/office/drawing/2016/5/13/chartex" xmlns:cx8="http://schemas.microsoft.com/office/drawing/2016/5/14/chartex" xmlns:mc="http://schemas.openxmlformats.org/markup-compatibility/2006" xmlns:aink="http://schemas.microsoft.com/office/drawing/2016/ink" xmlns:am3d="http://schemas.microsoft.com/office/drawing/2017/model3d" xmlns:o="urn:schemas-microsoft-com:office:office" xmlns:r="http://schemas.openxmlformats.org/officeDocument/2006/relationships" xmlns:m="http://schemas.openxmlformats.org/officeDocument/2006/math" xmlns:v="urn:schemas-microsoft-com:vml" xmlns:wp14="http://schemas.microsoft.com/office/word/2010/wordprocessingDrawing" xmlns:wp="http://schemas.openxmlformats.org/drawingml/2006/wordprocessingDrawing" xmlns:w10="urn:schemas-microsoft-com:office:word" xmlns:w="http://schemas.openxmlformats.org/wordprocessingml/2006/main" xmlns:w14="http://schemas.microsoft.com/office/word/2010/wordml" xmlns:w15="http://schemas.microsoft.com/office/word/2012/wordml" xmlns:w16cex="http://schemas.microsoft.com/office/word/2018/wordml/cex" xmlns:w16cid="http://schemas.microsoft.com/office/word/2016/wordml/cid" xmlns:w16="http://schemas.microsoft.com/office/word/2018/wordml" xmlns:w16se="http://schemas.microsoft.com/office/word/2015/wordml/symex" xmlns:wpg="http://schemas.microsoft.com/office/word/2010/wordprocessingGroup" xmlns:wpi="http://schemas.microsoft.com/office/word/2010/wordprocessingInk" xmlns:wne="http://schemas.microsoft.com/office/word/2006/wordml" xmlns:wps="http://schemas.microsoft.com/office/word/2010/wordprocessingShape" mc:Ignorable="w14 w15 w16se w16cid w16 w16cex wp14">
   <w:abstractNum w:abstractNumId="0" w15:restartNumberingAfterBreak="0">
     <w:nsid w:val="17B70947"/>
     <w:multiLevelType w:val="hybridMultilevel"/>
@@ -3799,7 +3473,7 @@
 </file>
 
 <file path=word/styles.xml><?xml version="1.0" encoding="utf-8"?>
-<w:styles xmlns:mc="http://schemas.openxmlformats.org/markup-compatibility/2006" xmlns:r="http://schemas.openxmlformats.org/officeDocument/2006/relationships" xmlns:w="http://schemas.openxmlformats.org/wordprocessingml/2006/main" xmlns:w14="http://schemas.microsoft.com/office/word/2010/wordml" xmlns:w15="http://schemas.microsoft.com/office/word/2012/wordml" xmlns:w16cid="http://schemas.microsoft.com/office/word/2016/wordml/cid" xmlns:w16se="http://schemas.microsoft.com/office/word/2015/wordml/symex" mc:Ignorable="w14 w15 w16se w16cid">
+<w:styles xmlns:mc="http://schemas.openxmlformats.org/markup-compatibility/2006" xmlns:r="http://schemas.openxmlformats.org/officeDocument/2006/relationships" xmlns:w="http://schemas.openxmlformats.org/wordprocessingml/2006/main" xmlns:w14="http://schemas.microsoft.com/office/word/2010/wordml" xmlns:w15="http://schemas.microsoft.com/office/word/2012/wordml" xmlns:w16cex="http://schemas.microsoft.com/office/word/2018/wordml/cex" xmlns:w16cid="http://schemas.microsoft.com/office/word/2016/wordml/cid" xmlns:w16="http://schemas.microsoft.com/office/word/2018/wordml" xmlns:w16se="http://schemas.microsoft.com/office/word/2015/wordml/symex" mc:Ignorable="w14 w15 w16se w16cid w16 w16cex">
   <w:docDefaults>
     <w:rPrDefault>
       <w:rPr>
@@ -3815,7 +3489,7 @@
       </w:pPr>
     </w:pPrDefault>
   </w:docDefaults>
-  <w:latentStyles w:defLockedState="0" w:defUIPriority="99" w:defSemiHidden="0" w:defUnhideWhenUsed="0" w:defQFormat="0" w:count="375">
+  <w:latentStyles w:defLockedState="0" w:defUIPriority="99" w:defSemiHidden="0" w:defUnhideWhenUsed="0" w:defQFormat="0" w:count="376">
     <w:lsdException w:name="Normal" w:uiPriority="0" w:qFormat="1"/>
     <w:lsdException w:name="heading 1" w:uiPriority="9" w:qFormat="1"/>
     <w:lsdException w:name="heading 2" w:semiHidden="1" w:uiPriority="9" w:unhideWhenUsed="1" w:qFormat="1"/>
@@ -3921,7 +3595,6 @@
     <w:lsdException w:name="HTML Sample" w:semiHidden="1" w:unhideWhenUsed="1"/>
     <w:lsdException w:name="HTML Typewriter" w:semiHidden="1" w:unhideWhenUsed="1"/>
     <w:lsdException w:name="HTML Variable" w:semiHidden="1" w:unhideWhenUsed="1"/>
-    <w:lsdException w:name="Normal Table" w:semiHidden="1" w:unhideWhenUsed="1"/>
     <w:lsdException w:name="annotation subject" w:semiHidden="1" w:unhideWhenUsed="1"/>
     <w:lsdException w:name="No List" w:semiHidden="1" w:unhideWhenUsed="1"/>
     <w:lsdException w:name="Outline List 1" w:semiHidden="1" w:unhideWhenUsed="1"/>
@@ -3968,10 +3641,8 @@
     <w:lsdException w:name="Table Subtle 2" w:semiHidden="1" w:unhideWhenUsed="1"/>
     <w:lsdException w:name="Table Web 1" w:semiHidden="1" w:unhideWhenUsed="1"/>
     <w:lsdException w:name="Table Web 2" w:semiHidden="1" w:unhideWhenUsed="1"/>
-    <w:lsdException w:name="Table Web 3" w:semiHidden="1" w:unhideWhenUsed="1"/>
     <w:lsdException w:name="Balloon Text" w:semiHidden="1" w:unhideWhenUsed="1"/>
     <w:lsdException w:name="Table Grid" w:uiPriority="39"/>
-    <w:lsdException w:name="Table Theme" w:semiHidden="1" w:unhideWhenUsed="1"/>
     <w:lsdException w:name="Placeholder Text" w:semiHidden="1"/>
     <w:lsdException w:name="No Spacing" w:uiPriority="1" w:qFormat="1"/>
     <w:lsdException w:name="Light Shading" w:uiPriority="60"/>
@@ -4191,6 +3862,7 @@
     <w:lsdException w:name="Smart Hyperlink" w:semiHidden="1" w:unhideWhenUsed="1"/>
     <w:lsdException w:name="Hashtag" w:semiHidden="1" w:unhideWhenUsed="1"/>
     <w:lsdException w:name="Unresolved Mention" w:semiHidden="1" w:unhideWhenUsed="1"/>
+    <w:lsdException w:name="Smart Link" w:semiHidden="1" w:unhideWhenUsed="1"/>
   </w:latentStyles>
   <w:style w:type="paragraph" w:default="1" w:styleId="Normal">
     <w:name w:val="Normal"/>

</xml_diff>